<commit_message>
First Asset Store Package Submit
</commit_message>
<xml_diff>
--- a/Documents/AudioManager - Unity Asset Store Package.docx
+++ b/Documents/AudioManager - Unity Asset Store Package.docx
@@ -57,7 +57,7 @@
                     </pic:cNvPicPr>
                   </pic:nvPicPr>
                   <pic:blipFill>
-                    <a:blip r:embed="rId5"/>
+                    <a:blip r:embed="rId6"/>
                     <a:srcRect/>
                     <a:stretch>
                       <a:fillRect/>
@@ -92,79 +92,22 @@
         <w:jc w:val="center"/>
         <w:rPr>
           <w:rFonts w:ascii="Helvetica" w:hAnsi="Helvetica"/>
-          <w:sz w:val="23"/>
-          <w:szCs w:val="23"/>
-        </w:rPr>
-      </w:pPr>
-      <w:r>
-        <w:rPr>
-          <w:rFonts w:ascii="Helvetica" w:hAnsi="Helvetica"/>
           <w:i/>
-          <w:color w:val="595959" w:themeColor="text1" w:themeTint="A6"/>
           <w:sz w:val="28"/>
           <w:szCs w:val="28"/>
         </w:rPr>
-        <w:t>[</w:t>
-      </w:r>
+      </w:pPr>
       <w:r>
         <w:rPr>
-          <w:rFonts w:ascii="Helvetica" w:hAnsi="Helvetica"/>
+          <w:rFonts w:ascii="Helvetica" w:hAnsi="Helvetica" w:cs="Helvetica"/>
           <w:i/>
-          <w:color w:val="595959" w:themeColor="text1" w:themeTint="A6"/>
+          <w:color w:val="5284BD"/>
           <w:sz w:val="28"/>
           <w:szCs w:val="28"/>
+          <w:u w:val="single"/>
+          <w:shd w:val="clear" w:color="auto" w:fill="FFFFFF"/>
         </w:rPr>
-        <w:t>Unity a</w:t>
-      </w:r>
-      <w:r>
-        <w:rPr>
-          <w:rFonts w:ascii="Helvetica" w:hAnsi="Helvetica"/>
-          <w:i/>
-          <w:color w:val="595959" w:themeColor="text1" w:themeTint="A6"/>
-          <w:sz w:val="28"/>
-          <w:szCs w:val="28"/>
-        </w:rPr>
-        <w:t xml:space="preserve">sset store </w:t>
-      </w:r>
-      <w:r>
-        <w:rPr>
-          <w:rFonts w:ascii="Helvetica" w:hAnsi="Helvetica"/>
-          <w:i/>
-          <w:color w:val="595959" w:themeColor="text1" w:themeTint="A6"/>
-          <w:sz w:val="28"/>
-          <w:szCs w:val="28"/>
-        </w:rPr>
-        <w:t xml:space="preserve">package </w:t>
-      </w:r>
-      <w:r>
-        <w:rPr>
-          <w:rFonts w:ascii="Helvetica" w:hAnsi="Helvetica"/>
-          <w:i/>
-          <w:color w:val="595959" w:themeColor="text1" w:themeTint="A6"/>
-          <w:sz w:val="28"/>
-          <w:szCs w:val="28"/>
-        </w:rPr>
-        <w:t xml:space="preserve">web </w:t>
-      </w:r>
-      <w:r>
-        <w:rPr>
-          <w:rFonts w:ascii="Helvetica" w:hAnsi="Helvetica"/>
-          <w:i/>
-          <w:color w:val="595959" w:themeColor="text1" w:themeTint="A6"/>
-          <w:sz w:val="28"/>
-          <w:szCs w:val="28"/>
-        </w:rPr>
-        <w:t>link goes here</w:t>
-      </w:r>
-      <w:r>
-        <w:rPr>
-          <w:rFonts w:ascii="Helvetica" w:hAnsi="Helvetica"/>
-          <w:i/>
-          <w:color w:val="595959" w:themeColor="text1" w:themeTint="A6"/>
-          <w:sz w:val="28"/>
-          <w:szCs w:val="28"/>
-        </w:rPr>
-        <w:t>]</w:t>
+        <w:t>https://www.assetstore.unity3d.com/#!/content/70172</w:t>
       </w:r>
     </w:p>
     <w:p>
@@ -259,6 +202,7 @@
         <w:tc>
           <w:tcPr>
             <w:tcW w:w="2836" w:type="dxa"/>
+            <w:vMerge w:val="restart"/>
             <w:tcBorders>
               <w:right w:val="single" w:sz="4" w:space="0" w:color="auto"/>
             </w:tcBorders>
@@ -278,7 +222,15 @@
                 <w:sz w:val="23"/>
                 <w:szCs w:val="23"/>
               </w:rPr>
-              <w:t>Simple Audio Manager</w:t>
+              <w:t>Audio Manager</w:t>
+            </w:r>
+            <w:r>
+              <w:rPr>
+                <w:rFonts w:ascii="Helvetica" w:hAnsi="Helvetica"/>
+                <w:sz w:val="23"/>
+                <w:szCs w:val="23"/>
+              </w:rPr>
+              <w:t xml:space="preserve"> – Papae Audio Engine</w:t>
             </w:r>
           </w:p>
         </w:tc>
@@ -304,23 +256,7 @@
                 <w:sz w:val="23"/>
                 <w:szCs w:val="23"/>
               </w:rPr>
-              <w:t xml:space="preserve">An audio controller and manager component </w:t>
-            </w:r>
-            <w:r>
-              <w:rPr>
-                <w:rFonts w:ascii="Helvetica" w:hAnsi="Helvetica"/>
-                <w:sz w:val="23"/>
-                <w:szCs w:val="23"/>
-              </w:rPr>
-              <w:t>in inspector view</w:t>
-            </w:r>
-            <w:r>
-              <w:rPr>
-                <w:rFonts w:ascii="Helvetica" w:hAnsi="Helvetica"/>
-                <w:sz w:val="23"/>
-                <w:szCs w:val="23"/>
-              </w:rPr>
-              <w:t xml:space="preserve"> </w:t>
+              <w:t xml:space="preserve">An audio controller and manager component in inspector view </w:t>
             </w:r>
           </w:p>
         </w:tc>
@@ -329,6 +265,7 @@
         <w:tc>
           <w:tcPr>
             <w:tcW w:w="2836" w:type="dxa"/>
+            <w:vMerge/>
             <w:tcBorders>
               <w:right w:val="single" w:sz="4" w:space="0" w:color="auto"/>
             </w:tcBorders>
@@ -639,18 +576,8 @@
                 <w:sz w:val="23"/>
                 <w:szCs w:val="23"/>
               </w:rPr>
-              <w:t xml:space="preserve"> </w:t>
-            </w:r>
-            <w:proofErr w:type="spellStart"/>
-            <w:r>
-              <w:rPr>
-                <w:rFonts w:ascii="Helvetica" w:hAnsi="Helvetica"/>
-                <w:sz w:val="23"/>
-                <w:szCs w:val="23"/>
-              </w:rPr>
-              <w:t>Ayinla</w:t>
-            </w:r>
-            <w:proofErr w:type="spellEnd"/>
+              <w:t xml:space="preserve"> Ayinla</w:t>
+            </w:r>
           </w:p>
         </w:tc>
         <w:tc>
@@ -815,7 +742,15 @@
                 <w:sz w:val="23"/>
                 <w:szCs w:val="23"/>
               </w:rPr>
-              <w:t>$3</w:t>
+              <w:t>$</w:t>
+            </w:r>
+            <w:r>
+              <w:rPr>
+                <w:rFonts w:ascii="Helvetica" w:hAnsi="Helvetica"/>
+                <w:sz w:val="23"/>
+                <w:szCs w:val="23"/>
+              </w:rPr>
+              <w:t>5</w:t>
             </w:r>
           </w:p>
         </w:tc>
@@ -925,52 +860,56 @@
                 <w:rFonts w:ascii="Helvetica" w:hAnsi="Helvetica"/>
                 <w:b/>
                 <w:i/>
-                <w:sz w:val="23"/>
-                <w:szCs w:val="23"/>
-              </w:rPr>
-              <w:t>[</w:t>
-            </w:r>
-            <w:proofErr w:type="spellStart"/>
-            <w:r>
-              <w:rPr>
-                <w:rFonts w:ascii="Helvetica" w:hAnsi="Helvetica"/>
-                <w:b/>
-                <w:i/>
-                <w:sz w:val="23"/>
-                <w:szCs w:val="23"/>
-              </w:rPr>
-              <w:t>AudioManager</w:t>
-            </w:r>
-            <w:proofErr w:type="spellEnd"/>
-            <w:r>
-              <w:rPr>
-                <w:rFonts w:ascii="Helvetica" w:hAnsi="Helvetica"/>
-                <w:b/>
-                <w:i/>
-                <w:sz w:val="23"/>
-                <w:szCs w:val="23"/>
-              </w:rPr>
-              <w:t xml:space="preserve"> </w:t>
-            </w:r>
-            <w:r>
-              <w:rPr>
-                <w:rFonts w:ascii="Helvetica" w:hAnsi="Helvetica"/>
-                <w:b/>
-                <w:i/>
-                <w:sz w:val="23"/>
-                <w:szCs w:val="23"/>
-              </w:rPr>
-              <w:t>script in inspector view</w:t>
-            </w:r>
-            <w:r>
-              <w:rPr>
-                <w:rFonts w:ascii="Helvetica" w:hAnsi="Helvetica"/>
-                <w:b/>
-                <w:i/>
-                <w:sz w:val="23"/>
-                <w:szCs w:val="23"/>
-              </w:rPr>
-              <w:t>]</w:t>
+                <w:noProof/>
+                <w:sz w:val="23"/>
+                <w:szCs w:val="23"/>
+                <w:lang w:eastAsia="en-GB"/>
+              </w:rPr>
+              <w:drawing>
+                <wp:inline distT="0" distB="0" distL="0" distR="0">
+                  <wp:extent cx="1548571" cy="1080000"/>
+                  <wp:effectExtent l="19050" t="0" r="0" b="0"/>
+                  <wp:docPr id="2" name="Picture 1" descr="C:\Users\Papae Game Studio\Projects\Unity Projects\Asset Store Packages\AudioManager-Unity-AssetStore\Art\Screenshot - 06.png"/>
+                  <wp:cNvGraphicFramePr>
+                    <a:graphicFrameLocks xmlns:a="http://schemas.openxmlformats.org/drawingml/2006/main" noChangeAspect="1"/>
+                  </wp:cNvGraphicFramePr>
+                  <a:graphic xmlns:a="http://schemas.openxmlformats.org/drawingml/2006/main">
+                    <a:graphicData uri="http://schemas.openxmlformats.org/drawingml/2006/picture">
+                      <pic:pic xmlns:pic="http://schemas.openxmlformats.org/drawingml/2006/picture">
+                        <pic:nvPicPr>
+                          <pic:cNvPr id="0" name="Picture 1" descr="C:\Users\Papae Game Studio\Projects\Unity Projects\Asset Store Packages\AudioManager-Unity-AssetStore\Art\Screenshot - 06.png"/>
+                          <pic:cNvPicPr>
+                            <a:picLocks noChangeAspect="1" noChangeArrowheads="1"/>
+                          </pic:cNvPicPr>
+                        </pic:nvPicPr>
+                        <pic:blipFill>
+                          <a:blip r:embed="rId7" cstate="print"/>
+                          <a:srcRect/>
+                          <a:stretch>
+                            <a:fillRect/>
+                          </a:stretch>
+                        </pic:blipFill>
+                        <pic:spPr bwMode="auto">
+                          <a:xfrm>
+                            <a:off x="0" y="0"/>
+                            <a:ext cx="1548571" cy="1080000"/>
+                          </a:xfrm>
+                          <a:prstGeom prst="rect">
+                            <a:avLst/>
+                          </a:prstGeom>
+                          <a:noFill/>
+                          <a:ln w="9525">
+                            <a:noFill/>
+                            <a:miter lim="800000"/>
+                            <a:headEnd/>
+                            <a:tailEnd/>
+                          </a:ln>
+                        </pic:spPr>
+                      </pic:pic>
+                    </a:graphicData>
+                  </a:graphic>
+                </wp:inline>
+              </w:drawing>
             </w:r>
           </w:p>
         </w:tc>
@@ -999,27 +938,51 @@
                 <w:sz w:val="23"/>
                 <w:szCs w:val="23"/>
               </w:rPr>
-              <w:t>[</w:t>
-            </w:r>
-            <w:r>
-              <w:rPr>
-                <w:rFonts w:ascii="Helvetica" w:hAnsi="Helvetica"/>
-                <w:b/>
-                <w:i/>
-                <w:sz w:val="23"/>
-                <w:szCs w:val="23"/>
-              </w:rPr>
-              <w:t>Code sample implementation of script</w:t>
-            </w:r>
-            <w:r>
-              <w:rPr>
-                <w:rFonts w:ascii="Helvetica" w:hAnsi="Helvetica"/>
-                <w:b/>
-                <w:i/>
-                <w:sz w:val="23"/>
-                <w:szCs w:val="23"/>
-              </w:rPr>
-              <w:t>]</w:t>
+              <w:drawing>
+                <wp:inline distT="0" distB="0" distL="0" distR="0">
+                  <wp:extent cx="1439238" cy="1080000"/>
+                  <wp:effectExtent l="19050" t="0" r="8562" b="0"/>
+                  <wp:docPr id="4" name="Picture 2" descr="C:\Users\Papae Game Studio\Projects\Unity Projects\Asset Store Packages\AudioManager-Unity-AssetStore\Art\Screenshot - 01.png"/>
+                  <wp:cNvGraphicFramePr>
+                    <a:graphicFrameLocks xmlns:a="http://schemas.openxmlformats.org/drawingml/2006/main" noChangeAspect="1"/>
+                  </wp:cNvGraphicFramePr>
+                  <a:graphic xmlns:a="http://schemas.openxmlformats.org/drawingml/2006/main">
+                    <a:graphicData uri="http://schemas.openxmlformats.org/drawingml/2006/picture">
+                      <pic:pic xmlns:pic="http://schemas.openxmlformats.org/drawingml/2006/picture">
+                        <pic:nvPicPr>
+                          <pic:cNvPr id="0" name="Picture 2" descr="C:\Users\Papae Game Studio\Projects\Unity Projects\Asset Store Packages\AudioManager-Unity-AssetStore\Art\Screenshot - 01.png"/>
+                          <pic:cNvPicPr>
+                            <a:picLocks noChangeAspect="1" noChangeArrowheads="1"/>
+                          </pic:cNvPicPr>
+                        </pic:nvPicPr>
+                        <pic:blipFill>
+                          <a:blip r:embed="rId8" cstate="print"/>
+                          <a:srcRect/>
+                          <a:stretch>
+                            <a:fillRect/>
+                          </a:stretch>
+                        </pic:blipFill>
+                        <pic:spPr bwMode="auto">
+                          <a:xfrm>
+                            <a:off x="0" y="0"/>
+                            <a:ext cx="1439238" cy="1080000"/>
+                          </a:xfrm>
+                          <a:prstGeom prst="rect">
+                            <a:avLst/>
+                          </a:prstGeom>
+                          <a:noFill/>
+                          <a:ln w="9525">
+                            <a:noFill/>
+                            <a:miter lim="800000"/>
+                            <a:headEnd/>
+                            <a:tailEnd/>
+                          </a:ln>
+                        </pic:spPr>
+                      </pic:pic>
+                    </a:graphicData>
+                  </a:graphic>
+                </wp:inline>
+              </w:drawing>
             </w:r>
           </w:p>
         </w:tc>
@@ -1049,30 +1012,56 @@
                 <w:rFonts w:ascii="Helvetica" w:hAnsi="Helvetica"/>
                 <w:b/>
                 <w:i/>
-                <w:sz w:val="23"/>
-                <w:szCs w:val="23"/>
-              </w:rPr>
-              <w:t>[</w:t>
-            </w:r>
-            <w:r>
-              <w:rPr>
-                <w:rFonts w:ascii="Helvetica" w:hAnsi="Helvetica"/>
-                <w:b/>
-                <w:i/>
-                <w:sz w:val="23"/>
-                <w:szCs w:val="23"/>
-              </w:rPr>
-              <w:t>Demo scene showing singleton prefab</w:t>
-            </w:r>
-            <w:r>
-              <w:rPr>
-                <w:rFonts w:ascii="Helvetica" w:hAnsi="Helvetica"/>
-                <w:b/>
-                <w:i/>
-                <w:sz w:val="23"/>
-                <w:szCs w:val="23"/>
-              </w:rPr>
-              <w:t>]</w:t>
+                <w:noProof/>
+                <w:sz w:val="23"/>
+                <w:szCs w:val="23"/>
+                <w:lang w:eastAsia="en-GB"/>
+              </w:rPr>
+              <w:drawing>
+                <wp:inline distT="0" distB="0" distL="0" distR="0">
+                  <wp:extent cx="1439202" cy="1080000"/>
+                  <wp:effectExtent l="19050" t="0" r="8598" b="0"/>
+                  <wp:docPr id="5" name="Picture 3" descr="C:\Users\Papae Game Studio\Projects\Unity Projects\Asset Store Packages\AudioManager-Unity-AssetStore\Art\Screenshot - 02.png"/>
+                  <wp:cNvGraphicFramePr>
+                    <a:graphicFrameLocks xmlns:a="http://schemas.openxmlformats.org/drawingml/2006/main" noChangeAspect="1"/>
+                  </wp:cNvGraphicFramePr>
+                  <a:graphic xmlns:a="http://schemas.openxmlformats.org/drawingml/2006/main">
+                    <a:graphicData uri="http://schemas.openxmlformats.org/drawingml/2006/picture">
+                      <pic:pic xmlns:pic="http://schemas.openxmlformats.org/drawingml/2006/picture">
+                        <pic:nvPicPr>
+                          <pic:cNvPr id="0" name="Picture 3" descr="C:\Users\Papae Game Studio\Projects\Unity Projects\Asset Store Packages\AudioManager-Unity-AssetStore\Art\Screenshot - 02.png"/>
+                          <pic:cNvPicPr>
+                            <a:picLocks noChangeAspect="1" noChangeArrowheads="1"/>
+                          </pic:cNvPicPr>
+                        </pic:nvPicPr>
+                        <pic:blipFill>
+                          <a:blip r:embed="rId9" cstate="print"/>
+                          <a:srcRect/>
+                          <a:stretch>
+                            <a:fillRect/>
+                          </a:stretch>
+                        </pic:blipFill>
+                        <pic:spPr bwMode="auto">
+                          <a:xfrm>
+                            <a:off x="0" y="0"/>
+                            <a:ext cx="1439202" cy="1080000"/>
+                          </a:xfrm>
+                          <a:prstGeom prst="rect">
+                            <a:avLst/>
+                          </a:prstGeom>
+                          <a:noFill/>
+                          <a:ln w="9525">
+                            <a:noFill/>
+                            <a:miter lim="800000"/>
+                            <a:headEnd/>
+                            <a:tailEnd/>
+                          </a:ln>
+                        </pic:spPr>
+                      </pic:pic>
+                    </a:graphicData>
+                  </a:graphic>
+                </wp:inline>
+              </w:drawing>
             </w:r>
           </w:p>
         </w:tc>
@@ -1097,30 +1086,56 @@
                 <w:rFonts w:ascii="Helvetica" w:hAnsi="Helvetica"/>
                 <w:b/>
                 <w:i/>
-                <w:sz w:val="23"/>
-                <w:szCs w:val="23"/>
-              </w:rPr>
-              <w:t>[</w:t>
-            </w:r>
-            <w:r>
-              <w:rPr>
-                <w:rFonts w:ascii="Helvetica" w:hAnsi="Helvetica"/>
-                <w:b/>
-                <w:i/>
-                <w:sz w:val="23"/>
-                <w:szCs w:val="23"/>
-              </w:rPr>
-              <w:t>Other scenes in the asset package</w:t>
-            </w:r>
-            <w:r>
-              <w:rPr>
-                <w:rFonts w:ascii="Helvetica" w:hAnsi="Helvetica"/>
-                <w:b/>
-                <w:i/>
-                <w:sz w:val="23"/>
-                <w:szCs w:val="23"/>
-              </w:rPr>
-              <w:t>]</w:t>
+                <w:noProof/>
+                <w:sz w:val="23"/>
+                <w:szCs w:val="23"/>
+                <w:lang w:eastAsia="en-GB"/>
+              </w:rPr>
+              <w:drawing>
+                <wp:inline distT="0" distB="0" distL="0" distR="0">
+                  <wp:extent cx="1439202" cy="1080000"/>
+                  <wp:effectExtent l="19050" t="0" r="8598" b="0"/>
+                  <wp:docPr id="6" name="Picture 4" descr="C:\Users\Papae Game Studio\Projects\Unity Projects\Asset Store Packages\AudioManager-Unity-AssetStore\Art\Screenshot - 05.png"/>
+                  <wp:cNvGraphicFramePr>
+                    <a:graphicFrameLocks xmlns:a="http://schemas.openxmlformats.org/drawingml/2006/main" noChangeAspect="1"/>
+                  </wp:cNvGraphicFramePr>
+                  <a:graphic xmlns:a="http://schemas.openxmlformats.org/drawingml/2006/main">
+                    <a:graphicData uri="http://schemas.openxmlformats.org/drawingml/2006/picture">
+                      <pic:pic xmlns:pic="http://schemas.openxmlformats.org/drawingml/2006/picture">
+                        <pic:nvPicPr>
+                          <pic:cNvPr id="0" name="Picture 4" descr="C:\Users\Papae Game Studio\Projects\Unity Projects\Asset Store Packages\AudioManager-Unity-AssetStore\Art\Screenshot - 05.png"/>
+                          <pic:cNvPicPr>
+                            <a:picLocks noChangeAspect="1" noChangeArrowheads="1"/>
+                          </pic:cNvPicPr>
+                        </pic:nvPicPr>
+                        <pic:blipFill>
+                          <a:blip r:embed="rId10" cstate="print"/>
+                          <a:srcRect/>
+                          <a:stretch>
+                            <a:fillRect/>
+                          </a:stretch>
+                        </pic:blipFill>
+                        <pic:spPr bwMode="auto">
+                          <a:xfrm>
+                            <a:off x="0" y="0"/>
+                            <a:ext cx="1439202" cy="1080000"/>
+                          </a:xfrm>
+                          <a:prstGeom prst="rect">
+                            <a:avLst/>
+                          </a:prstGeom>
+                          <a:noFill/>
+                          <a:ln w="9525">
+                            <a:noFill/>
+                            <a:miter lim="800000"/>
+                            <a:headEnd/>
+                            <a:tailEnd/>
+                          </a:ln>
+                        </pic:spPr>
+                      </pic:pic>
+                    </a:graphicData>
+                  </a:graphic>
+                </wp:inline>
+              </w:drawing>
             </w:r>
           </w:p>
         </w:tc>
@@ -1150,6 +1165,243 @@
     </w:sectPr>
   </w:body>
 </w:document>
+</file>
+
+<file path=word/numbering.xml><?xml version="1.0" encoding="utf-8"?>
+<w:numbering xmlns:ve="http://schemas.openxmlformats.org/markup-compatibility/2006" xmlns:o="urn:schemas-microsoft-com:office:office" xmlns:r="http://schemas.openxmlformats.org/officeDocument/2006/relationships" xmlns:m="http://schemas.openxmlformats.org/officeDocument/2006/math" xmlns:v="urn:schemas-microsoft-com:vml" xmlns:wp="http://schemas.openxmlformats.org/drawingml/2006/wordprocessingDrawing" xmlns:w10="urn:schemas-microsoft-com:office:word" xmlns:w="http://schemas.openxmlformats.org/wordprocessingml/2006/main" xmlns:wne="http://schemas.microsoft.com/office/word/2006/wordml">
+  <w:abstractNum w:abstractNumId="0">
+    <w:nsid w:val="224D1803"/>
+    <w:multiLevelType w:val="hybridMultilevel"/>
+    <w:tmpl w:val="A712D38C"/>
+    <w:lvl w:ilvl="0" w:tplc="B6AA38A6">
+      <w:start w:val="3"/>
+      <w:numFmt w:val="bullet"/>
+      <w:lvlText w:val="-"/>
+      <w:lvlJc w:val="left"/>
+      <w:pPr>
+        <w:ind w:left="720" w:hanging="360"/>
+      </w:pPr>
+      <w:rPr>
+        <w:rFonts w:ascii="Helvetica" w:eastAsiaTheme="minorHAnsi" w:hAnsi="Helvetica" w:cs="Helvetica" w:hint="default"/>
+      </w:rPr>
+    </w:lvl>
+    <w:lvl w:ilvl="1" w:tplc="08090003" w:tentative="1">
+      <w:start w:val="1"/>
+      <w:numFmt w:val="bullet"/>
+      <w:lvlText w:val="o"/>
+      <w:lvlJc w:val="left"/>
+      <w:pPr>
+        <w:ind w:left="1440" w:hanging="360"/>
+      </w:pPr>
+      <w:rPr>
+        <w:rFonts w:ascii="Courier New" w:hAnsi="Courier New" w:cs="Courier New" w:hint="default"/>
+      </w:rPr>
+    </w:lvl>
+    <w:lvl w:ilvl="2" w:tplc="08090005" w:tentative="1">
+      <w:start w:val="1"/>
+      <w:numFmt w:val="bullet"/>
+      <w:lvlText w:val=""/>
+      <w:lvlJc w:val="left"/>
+      <w:pPr>
+        <w:ind w:left="2160" w:hanging="360"/>
+      </w:pPr>
+      <w:rPr>
+        <w:rFonts w:ascii="Wingdings" w:hAnsi="Wingdings" w:hint="default"/>
+      </w:rPr>
+    </w:lvl>
+    <w:lvl w:ilvl="3" w:tplc="08090001" w:tentative="1">
+      <w:start w:val="1"/>
+      <w:numFmt w:val="bullet"/>
+      <w:lvlText w:val=""/>
+      <w:lvlJc w:val="left"/>
+      <w:pPr>
+        <w:ind w:left="2880" w:hanging="360"/>
+      </w:pPr>
+      <w:rPr>
+        <w:rFonts w:ascii="Symbol" w:hAnsi="Symbol" w:hint="default"/>
+      </w:rPr>
+    </w:lvl>
+    <w:lvl w:ilvl="4" w:tplc="08090003" w:tentative="1">
+      <w:start w:val="1"/>
+      <w:numFmt w:val="bullet"/>
+      <w:lvlText w:val="o"/>
+      <w:lvlJc w:val="left"/>
+      <w:pPr>
+        <w:ind w:left="3600" w:hanging="360"/>
+      </w:pPr>
+      <w:rPr>
+        <w:rFonts w:ascii="Courier New" w:hAnsi="Courier New" w:cs="Courier New" w:hint="default"/>
+      </w:rPr>
+    </w:lvl>
+    <w:lvl w:ilvl="5" w:tplc="08090005" w:tentative="1">
+      <w:start w:val="1"/>
+      <w:numFmt w:val="bullet"/>
+      <w:lvlText w:val=""/>
+      <w:lvlJc w:val="left"/>
+      <w:pPr>
+        <w:ind w:left="4320" w:hanging="360"/>
+      </w:pPr>
+      <w:rPr>
+        <w:rFonts w:ascii="Wingdings" w:hAnsi="Wingdings" w:hint="default"/>
+      </w:rPr>
+    </w:lvl>
+    <w:lvl w:ilvl="6" w:tplc="08090001" w:tentative="1">
+      <w:start w:val="1"/>
+      <w:numFmt w:val="bullet"/>
+      <w:lvlText w:val=""/>
+      <w:lvlJc w:val="left"/>
+      <w:pPr>
+        <w:ind w:left="5040" w:hanging="360"/>
+      </w:pPr>
+      <w:rPr>
+        <w:rFonts w:ascii="Symbol" w:hAnsi="Symbol" w:hint="default"/>
+      </w:rPr>
+    </w:lvl>
+    <w:lvl w:ilvl="7" w:tplc="08090003" w:tentative="1">
+      <w:start w:val="1"/>
+      <w:numFmt w:val="bullet"/>
+      <w:lvlText w:val="o"/>
+      <w:lvlJc w:val="left"/>
+      <w:pPr>
+        <w:ind w:left="5760" w:hanging="360"/>
+      </w:pPr>
+      <w:rPr>
+        <w:rFonts w:ascii="Courier New" w:hAnsi="Courier New" w:cs="Courier New" w:hint="default"/>
+      </w:rPr>
+    </w:lvl>
+    <w:lvl w:ilvl="8" w:tplc="08090005" w:tentative="1">
+      <w:start w:val="1"/>
+      <w:numFmt w:val="bullet"/>
+      <w:lvlText w:val=""/>
+      <w:lvlJc w:val="left"/>
+      <w:pPr>
+        <w:ind w:left="6480" w:hanging="360"/>
+      </w:pPr>
+      <w:rPr>
+        <w:rFonts w:ascii="Wingdings" w:hAnsi="Wingdings" w:hint="default"/>
+      </w:rPr>
+    </w:lvl>
+  </w:abstractNum>
+  <w:abstractNum w:abstractNumId="1">
+    <w:nsid w:val="55F679D5"/>
+    <w:multiLevelType w:val="hybridMultilevel"/>
+    <w:tmpl w:val="25569B12"/>
+    <w:lvl w:ilvl="0" w:tplc="586EFD40">
+      <w:start w:val="3"/>
+      <w:numFmt w:val="bullet"/>
+      <w:lvlText w:val="-"/>
+      <w:lvlJc w:val="left"/>
+      <w:pPr>
+        <w:ind w:left="720" w:hanging="360"/>
+      </w:pPr>
+      <w:rPr>
+        <w:rFonts w:ascii="Helvetica" w:eastAsiaTheme="minorHAnsi" w:hAnsi="Helvetica" w:cs="Helvetica" w:hint="default"/>
+      </w:rPr>
+    </w:lvl>
+    <w:lvl w:ilvl="1" w:tplc="08090003" w:tentative="1">
+      <w:start w:val="1"/>
+      <w:numFmt w:val="bullet"/>
+      <w:lvlText w:val="o"/>
+      <w:lvlJc w:val="left"/>
+      <w:pPr>
+        <w:ind w:left="1440" w:hanging="360"/>
+      </w:pPr>
+      <w:rPr>
+        <w:rFonts w:ascii="Courier New" w:hAnsi="Courier New" w:cs="Courier New" w:hint="default"/>
+      </w:rPr>
+    </w:lvl>
+    <w:lvl w:ilvl="2" w:tplc="08090005" w:tentative="1">
+      <w:start w:val="1"/>
+      <w:numFmt w:val="bullet"/>
+      <w:lvlText w:val=""/>
+      <w:lvlJc w:val="left"/>
+      <w:pPr>
+        <w:ind w:left="2160" w:hanging="360"/>
+      </w:pPr>
+      <w:rPr>
+        <w:rFonts w:ascii="Wingdings" w:hAnsi="Wingdings" w:hint="default"/>
+      </w:rPr>
+    </w:lvl>
+    <w:lvl w:ilvl="3" w:tplc="08090001" w:tentative="1">
+      <w:start w:val="1"/>
+      <w:numFmt w:val="bullet"/>
+      <w:lvlText w:val=""/>
+      <w:lvlJc w:val="left"/>
+      <w:pPr>
+        <w:ind w:left="2880" w:hanging="360"/>
+      </w:pPr>
+      <w:rPr>
+        <w:rFonts w:ascii="Symbol" w:hAnsi="Symbol" w:hint="default"/>
+      </w:rPr>
+    </w:lvl>
+    <w:lvl w:ilvl="4" w:tplc="08090003" w:tentative="1">
+      <w:start w:val="1"/>
+      <w:numFmt w:val="bullet"/>
+      <w:lvlText w:val="o"/>
+      <w:lvlJc w:val="left"/>
+      <w:pPr>
+        <w:ind w:left="3600" w:hanging="360"/>
+      </w:pPr>
+      <w:rPr>
+        <w:rFonts w:ascii="Courier New" w:hAnsi="Courier New" w:cs="Courier New" w:hint="default"/>
+      </w:rPr>
+    </w:lvl>
+    <w:lvl w:ilvl="5" w:tplc="08090005" w:tentative="1">
+      <w:start w:val="1"/>
+      <w:numFmt w:val="bullet"/>
+      <w:lvlText w:val=""/>
+      <w:lvlJc w:val="left"/>
+      <w:pPr>
+        <w:ind w:left="4320" w:hanging="360"/>
+      </w:pPr>
+      <w:rPr>
+        <w:rFonts w:ascii="Wingdings" w:hAnsi="Wingdings" w:hint="default"/>
+      </w:rPr>
+    </w:lvl>
+    <w:lvl w:ilvl="6" w:tplc="08090001" w:tentative="1">
+      <w:start w:val="1"/>
+      <w:numFmt w:val="bullet"/>
+      <w:lvlText w:val=""/>
+      <w:lvlJc w:val="left"/>
+      <w:pPr>
+        <w:ind w:left="5040" w:hanging="360"/>
+      </w:pPr>
+      <w:rPr>
+        <w:rFonts w:ascii="Symbol" w:hAnsi="Symbol" w:hint="default"/>
+      </w:rPr>
+    </w:lvl>
+    <w:lvl w:ilvl="7" w:tplc="08090003" w:tentative="1">
+      <w:start w:val="1"/>
+      <w:numFmt w:val="bullet"/>
+      <w:lvlText w:val="o"/>
+      <w:lvlJc w:val="left"/>
+      <w:pPr>
+        <w:ind w:left="5760" w:hanging="360"/>
+      </w:pPr>
+      <w:rPr>
+        <w:rFonts w:ascii="Courier New" w:hAnsi="Courier New" w:cs="Courier New" w:hint="default"/>
+      </w:rPr>
+    </w:lvl>
+    <w:lvl w:ilvl="8" w:tplc="08090005" w:tentative="1">
+      <w:start w:val="1"/>
+      <w:numFmt w:val="bullet"/>
+      <w:lvlText w:val=""/>
+      <w:lvlJc w:val="left"/>
+      <w:pPr>
+        <w:ind w:left="6480" w:hanging="360"/>
+      </w:pPr>
+      <w:rPr>
+        <w:rFonts w:ascii="Wingdings" w:hAnsi="Wingdings" w:hint="default"/>
+      </w:rPr>
+    </w:lvl>
+  </w:abstractNum>
+  <w:num w:numId="1">
+    <w:abstractNumId w:val="0"/>
+  </w:num>
+  <w:num w:numId="2">
+    <w:abstractNumId w:val="1"/>
+  </w:num>
+</w:numbering>
 </file>
 
 <file path=word/styles.xml><?xml version="1.0" encoding="utf-8"?>
@@ -1439,6 +1691,17 @@
         <w:right w:w="108" w:type="dxa"/>
       </w:tblCellMar>
     </w:tblPr>
+  </w:style>
+  <w:style w:type="paragraph" w:styleId="ListParagraph">
+    <w:name w:val="List Paragraph"/>
+    <w:basedOn w:val="Normal"/>
+    <w:uiPriority w:val="34"/>
+    <w:qFormat/>
+    <w:rsid w:val="00360F55"/>
+    <w:pPr>
+      <w:ind w:left="720"/>
+      <w:contextualSpacing/>
+    </w:pPr>
   </w:style>
 </w:styles>
 </file>

</xml_diff>